<commit_message>
update login page and fixed missing word in coe
</commit_message>
<xml_diff>
--- a/website/static/templates/coe-with-compensation.docx
+++ b/website/static/templates/coe-with-compensation.docx
@@ -105,7 +105,6 @@
         </w:rPr>
         <w:t xml:space="preserve">This is to certify </w:t>
       </w:r>
-      <w:proofErr w:type="gramStart"/>
       <w:r>
         <w:rPr>
           <w:rFonts w:ascii="Cambria" w:hAnsi="Cambria" w:cs="Arial"/>
@@ -116,7 +115,6 @@
         </w:rPr>
         <w:t xml:space="preserve">{{ </w:t>
       </w:r>
-      <w:proofErr w:type="spellStart"/>
       <w:r>
         <w:rPr>
           <w:rFonts w:ascii="Cambria" w:hAnsi="Cambria" w:cs="Arial"/>
@@ -127,7 +125,6 @@
         </w:rPr>
         <w:t>full</w:t>
       </w:r>
-      <w:proofErr w:type="gramEnd"/>
       <w:r>
         <w:rPr>
           <w:rFonts w:ascii="Cambria" w:hAnsi="Cambria" w:cs="Arial"/>
@@ -136,23 +133,12 @@
           <w:sz w:val="24"/>
           <w:szCs w:val="24"/>
         </w:rPr>
-        <w:t>_name</w:t>
-      </w:r>
-      <w:proofErr w:type="spellEnd"/>
+        <w:t>_name }}</w:t>
+      </w:r>
       <w:r>
         <w:rPr>
           <w:rFonts w:ascii="Cambria" w:hAnsi="Cambria" w:cs="Arial"/>
           <w:b/>
-          <w:bCs/>
-          <w:sz w:val="24"/>
-          <w:szCs w:val="24"/>
-        </w:rPr>
-        <w:t xml:space="preserve"> }}</w:t>
-      </w:r>
-      <w:r>
-        <w:rPr>
-          <w:rFonts w:ascii="Cambria" w:hAnsi="Cambria" w:cs="Arial"/>
-          <w:b/>
           <w:sz w:val="24"/>
           <w:szCs w:val="24"/>
         </w:rPr>
@@ -182,7 +168,6 @@
         </w:rPr>
         <w:t xml:space="preserve">{{ </w:t>
       </w:r>
-      <w:proofErr w:type="spellStart"/>
       <w:r>
         <w:rPr>
           <w:rFonts w:ascii="Cambria" w:hAnsi="Cambria" w:cs="Arial"/>
@@ -191,7 +176,6 @@
         </w:rPr>
         <w:t>position_title</w:t>
       </w:r>
-      <w:proofErr w:type="spellEnd"/>
       <w:r>
         <w:rPr>
           <w:rFonts w:ascii="Cambria" w:hAnsi="Cambria" w:cs="Arial"/>
@@ -206,25 +190,7 @@
           <w:sz w:val="24"/>
           <w:szCs w:val="24"/>
         </w:rPr>
-        <w:t xml:space="preserve">{%- if </w:t>
-      </w:r>
-      <w:proofErr w:type="spellStart"/>
-      <w:r>
-        <w:rPr>
-          <w:rFonts w:ascii="Cambria" w:hAnsi="Cambria" w:cs="Arial"/>
-          <w:sz w:val="24"/>
-          <w:szCs w:val="24"/>
-        </w:rPr>
-        <w:t>employment_status</w:t>
-      </w:r>
-      <w:proofErr w:type="spellEnd"/>
-      <w:r>
-        <w:rPr>
-          <w:rFonts w:ascii="Cambria" w:hAnsi="Cambria" w:cs="Arial"/>
-          <w:sz w:val="24"/>
-          <w:szCs w:val="24"/>
-        </w:rPr>
-        <w:t xml:space="preserve"> == ‘</w:t>
+        <w:t>{%- if employment_status == ‘</w:t>
       </w:r>
       <w:r>
         <w:rPr>
@@ -277,51 +243,15 @@
           <w:sz w:val="24"/>
           <w:szCs w:val="24"/>
         </w:rPr>
-        <w:t xml:space="preserve">SG </w:t>
-      </w:r>
-      <w:proofErr w:type="gramStart"/>
-      <w:r>
-        <w:rPr>
-          <w:rFonts w:ascii="Cambria" w:hAnsi="Cambria" w:cs="Arial"/>
-          <w:sz w:val="24"/>
-          <w:szCs w:val="24"/>
-        </w:rPr>
-        <w:t>{{</w:t>
-      </w:r>
-      <w:r>
-        <w:rPr>
-          <w:rFonts w:ascii="Cambria" w:hAnsi="Cambria" w:cs="Arial"/>
-          <w:sz w:val="24"/>
-          <w:szCs w:val="24"/>
-        </w:rPr>
-        <w:t xml:space="preserve"> </w:t>
-      </w:r>
-      <w:proofErr w:type="spellStart"/>
-      <w:r>
-        <w:rPr>
-          <w:rFonts w:ascii="Cambria" w:hAnsi="Cambria" w:cs="Arial"/>
-          <w:sz w:val="24"/>
-          <w:szCs w:val="24"/>
-        </w:rPr>
-        <w:t>salary</w:t>
-      </w:r>
-      <w:proofErr w:type="gramEnd"/>
-      <w:r>
-        <w:rPr>
-          <w:rFonts w:ascii="Cambria" w:hAnsi="Cambria" w:cs="Arial"/>
-          <w:sz w:val="24"/>
-          <w:szCs w:val="24"/>
-        </w:rPr>
-        <w:t>_grade</w:t>
-      </w:r>
-      <w:proofErr w:type="spellEnd"/>
-      <w:r>
-        <w:rPr>
-          <w:rFonts w:ascii="Cambria" w:hAnsi="Cambria" w:cs="Arial"/>
-          <w:sz w:val="24"/>
-          <w:szCs w:val="24"/>
-        </w:rPr>
-        <w:t xml:space="preserve"> </w:t>
+        <w:t>SG {{</w:t>
+      </w:r>
+      <w:r>
+        <w:rPr>
+          <w:rFonts w:ascii="Cambria" w:hAnsi="Cambria" w:cs="Arial"/>
+          <w:sz w:val="24"/>
+          <w:szCs w:val="24"/>
+        </w:rPr>
+        <w:t xml:space="preserve"> salary_grade </w:t>
       </w:r>
       <w:r>
         <w:rPr>
@@ -387,18 +317,8 @@
           <w:sz w:val="24"/>
           <w:szCs w:val="24"/>
         </w:rPr>
-        <w:t xml:space="preserve"> </w:t>
-      </w:r>
-      <w:proofErr w:type="gramStart"/>
-      <w:r>
-        <w:rPr>
-          <w:rFonts w:ascii="Cambria" w:hAnsi="Cambria" w:cs="Arial"/>
-          <w:sz w:val="24"/>
-          <w:szCs w:val="24"/>
-        </w:rPr>
-        <w:t xml:space="preserve">{{ </w:t>
-      </w:r>
-      <w:proofErr w:type="spellStart"/>
+        <w:t xml:space="preserve"> {{ </w:t>
+      </w:r>
       <w:r>
         <w:rPr>
           <w:rFonts w:ascii="Cambria" w:hAnsi="Cambria" w:cs="Arial"/>
@@ -407,7 +327,6 @@
         </w:rPr>
         <w:t>job</w:t>
       </w:r>
-      <w:proofErr w:type="gramEnd"/>
       <w:r>
         <w:rPr>
           <w:rFonts w:ascii="Cambria" w:hAnsi="Cambria" w:cs="Arial"/>
@@ -424,7 +343,6 @@
         </w:rPr>
         <w:t>grade</w:t>
       </w:r>
-      <w:proofErr w:type="spellEnd"/>
       <w:r>
         <w:rPr>
           <w:rFonts w:ascii="Cambria" w:hAnsi="Cambria" w:cs="Arial"/>
@@ -485,41 +403,21 @@
         </w:rPr>
         <w:t xml:space="preserve">on a </w:t>
       </w:r>
-      <w:proofErr w:type="gramStart"/>
-      <w:r>
-        <w:rPr>
-          <w:rFonts w:ascii="Cambria" w:hAnsi="Cambria" w:cs="Arial"/>
-          <w:sz w:val="24"/>
-          <w:szCs w:val="24"/>
-        </w:rPr>
-        <w:t xml:space="preserve">{{ </w:t>
-      </w:r>
-      <w:proofErr w:type="spellStart"/>
-      <w:r>
-        <w:rPr>
-          <w:rFonts w:ascii="Cambria" w:hAnsi="Cambria" w:cs="Arial"/>
-          <w:sz w:val="24"/>
-          <w:szCs w:val="24"/>
-        </w:rPr>
-        <w:t>employment</w:t>
-      </w:r>
-      <w:proofErr w:type="gramEnd"/>
-      <w:r>
-        <w:rPr>
-          <w:rFonts w:ascii="Cambria" w:hAnsi="Cambria" w:cs="Arial"/>
-          <w:sz w:val="24"/>
-          <w:szCs w:val="24"/>
-        </w:rPr>
-        <w:t>_status</w:t>
-      </w:r>
-      <w:proofErr w:type="spellEnd"/>
-      <w:r>
-        <w:rPr>
-          <w:rFonts w:ascii="Cambria" w:hAnsi="Cambria" w:cs="Arial"/>
-          <w:sz w:val="24"/>
-          <w:szCs w:val="24"/>
-        </w:rPr>
-        <w:t xml:space="preserve"> }}</w:t>
+      <w:r>
+        <w:rPr>
+          <w:rFonts w:ascii="Cambria" w:hAnsi="Cambria" w:cs="Arial"/>
+          <w:sz w:val="24"/>
+          <w:szCs w:val="24"/>
+        </w:rPr>
+        <w:t>{{ employment_status }}</w:t>
+      </w:r>
+      <w:r>
+        <w:rPr>
+          <w:rFonts w:ascii="Cambria" w:hAnsi="Cambria" w:cs="Arial"/>
+          <w:sz w:val="24"/>
+          <w:szCs w:val="24"/>
+        </w:rPr>
+        <w:t xml:space="preserve"> status</w:t>
       </w:r>
       <w:r>
         <w:rPr>
@@ -691,49 +589,15 @@
         </w:rPr>
         <w:t xml:space="preserve"> </w:t>
       </w:r>
-      <w:proofErr w:type="gramStart"/>
-      <w:r>
-        <w:rPr>
-          <w:rFonts w:ascii="Cambria" w:hAnsi="Cambria" w:cs="Arial"/>
-          <w:color w:val="202122"/>
-          <w:sz w:val="24"/>
-          <w:szCs w:val="24"/>
-          <w:shd w:val="clear" w:color="auto" w:fill="FFFFFF"/>
-        </w:rPr>
-        <w:t xml:space="preserve">{{ </w:t>
-      </w:r>
-      <w:proofErr w:type="spellStart"/>
-      <w:r>
-        <w:rPr>
-          <w:rFonts w:ascii="Cambria" w:hAnsi="Cambria" w:cs="Arial"/>
-          <w:color w:val="202122"/>
-          <w:sz w:val="24"/>
-          <w:szCs w:val="24"/>
-          <w:shd w:val="clear" w:color="auto" w:fill="FFFFFF"/>
-        </w:rPr>
-        <w:t>basic</w:t>
-      </w:r>
-      <w:proofErr w:type="gramEnd"/>
-      <w:r>
-        <w:rPr>
-          <w:rFonts w:ascii="Cambria" w:hAnsi="Cambria" w:cs="Arial"/>
-          <w:color w:val="202122"/>
-          <w:sz w:val="24"/>
-          <w:szCs w:val="24"/>
-          <w:shd w:val="clear" w:color="auto" w:fill="FFFFFF"/>
-        </w:rPr>
-        <w:t>_salary</w:t>
-      </w:r>
-      <w:proofErr w:type="spellEnd"/>
-      <w:r>
-        <w:rPr>
-          <w:rFonts w:ascii="Cambria" w:hAnsi="Cambria" w:cs="Arial"/>
-          <w:color w:val="202122"/>
-          <w:sz w:val="24"/>
-          <w:szCs w:val="24"/>
-          <w:shd w:val="clear" w:color="auto" w:fill="FFFFFF"/>
-        </w:rPr>
-        <w:t xml:space="preserve"> }}</w:t>
+      <w:r>
+        <w:rPr>
+          <w:rFonts w:ascii="Cambria" w:hAnsi="Cambria" w:cs="Arial"/>
+          <w:color w:val="202122"/>
+          <w:sz w:val="24"/>
+          <w:szCs w:val="24"/>
+          <w:shd w:val="clear" w:color="auto" w:fill="FFFFFF"/>
+        </w:rPr>
+        <w:t>{{ basic_salary }}</w:t>
       </w:r>
     </w:p>
     <w:p>
@@ -881,39 +745,15 @@
         </w:rPr>
         <w:t xml:space="preserve"> </w:t>
       </w:r>
-      <w:proofErr w:type="gramStart"/>
-      <w:r>
-        <w:rPr>
-          <w:rFonts w:ascii="Cambria" w:hAnsi="Cambria" w:cs="Arial"/>
-          <w:color w:val="202122"/>
-          <w:sz w:val="24"/>
-          <w:szCs w:val="24"/>
-          <w:shd w:val="clear" w:color="auto" w:fill="FFFFFF"/>
-        </w:rPr>
-        <w:t xml:space="preserve">{{ </w:t>
-      </w:r>
-      <w:proofErr w:type="spellStart"/>
-      <w:r>
-        <w:rPr>
-          <w:rFonts w:ascii="Cambria" w:hAnsi="Cambria" w:cs="Arial"/>
-          <w:color w:val="202122"/>
-          <w:sz w:val="24"/>
-          <w:szCs w:val="24"/>
-          <w:shd w:val="clear" w:color="auto" w:fill="FFFFFF"/>
-        </w:rPr>
-        <w:t>pera</w:t>
-      </w:r>
-      <w:proofErr w:type="spellEnd"/>
-      <w:proofErr w:type="gramEnd"/>
-      <w:r>
-        <w:rPr>
-          <w:rFonts w:ascii="Cambria" w:hAnsi="Cambria" w:cs="Arial"/>
-          <w:color w:val="202122"/>
-          <w:sz w:val="24"/>
-          <w:szCs w:val="24"/>
-          <w:shd w:val="clear" w:color="auto" w:fill="FFFFFF"/>
-        </w:rPr>
-        <w:t xml:space="preserve"> }}</w:t>
+      <w:r>
+        <w:rPr>
+          <w:rFonts w:ascii="Cambria" w:hAnsi="Cambria" w:cs="Arial"/>
+          <w:color w:val="202122"/>
+          <w:sz w:val="24"/>
+          <w:szCs w:val="24"/>
+          <w:shd w:val="clear" w:color="auto" w:fill="FFFFFF"/>
+        </w:rPr>
+        <w:t>{{ pera }}</w:t>
       </w:r>
     </w:p>
     <w:p>
@@ -1122,27 +962,15 @@
         </w:rPr>
         <w:t xml:space="preserve"> </w:t>
       </w:r>
-      <w:proofErr w:type="gramStart"/>
-      <w:r>
-        <w:rPr>
-          <w:rFonts w:ascii="Cambria" w:hAnsi="Cambria" w:cs="Arial"/>
-          <w:color w:val="202122"/>
-          <w:sz w:val="24"/>
-          <w:szCs w:val="24"/>
-          <w:shd w:val="clear" w:color="auto" w:fill="FFFFFF"/>
-        </w:rPr>
-        <w:t>{{ midyear</w:t>
-      </w:r>
-      <w:proofErr w:type="gramEnd"/>
-      <w:r>
-        <w:rPr>
-          <w:rFonts w:ascii="Cambria" w:hAnsi="Cambria" w:cs="Arial"/>
-          <w:color w:val="202122"/>
-          <w:sz w:val="24"/>
-          <w:szCs w:val="24"/>
-          <w:shd w:val="clear" w:color="auto" w:fill="FFFFFF"/>
-        </w:rPr>
-        <w:t xml:space="preserve"> }}</w:t>
+      <w:r>
+        <w:rPr>
+          <w:rFonts w:ascii="Cambria" w:hAnsi="Cambria" w:cs="Arial"/>
+          <w:color w:val="202122"/>
+          <w:sz w:val="24"/>
+          <w:szCs w:val="24"/>
+          <w:shd w:val="clear" w:color="auto" w:fill="FFFFFF"/>
+        </w:rPr>
+        <w:t>{{ midyear }}</w:t>
       </w:r>
     </w:p>
     <w:p>
@@ -1242,27 +1070,15 @@
         </w:rPr>
         <w:t xml:space="preserve"> </w:t>
       </w:r>
-      <w:proofErr w:type="gramStart"/>
-      <w:r>
-        <w:rPr>
-          <w:rFonts w:ascii="Cambria" w:hAnsi="Cambria" w:cs="Arial"/>
-          <w:color w:val="202122"/>
-          <w:sz w:val="24"/>
-          <w:szCs w:val="24"/>
-          <w:shd w:val="clear" w:color="auto" w:fill="FFFFFF"/>
-        </w:rPr>
-        <w:t>{{ uniform</w:t>
-      </w:r>
-      <w:proofErr w:type="gramEnd"/>
-      <w:r>
-        <w:rPr>
-          <w:rFonts w:ascii="Cambria" w:hAnsi="Cambria" w:cs="Arial"/>
-          <w:color w:val="202122"/>
-          <w:sz w:val="24"/>
-          <w:szCs w:val="24"/>
-          <w:shd w:val="clear" w:color="auto" w:fill="FFFFFF"/>
-        </w:rPr>
-        <w:t xml:space="preserve"> }}</w:t>
+      <w:r>
+        <w:rPr>
+          <w:rFonts w:ascii="Cambria" w:hAnsi="Cambria" w:cs="Arial"/>
+          <w:color w:val="202122"/>
+          <w:sz w:val="24"/>
+          <w:szCs w:val="24"/>
+          <w:shd w:val="clear" w:color="auto" w:fill="FFFFFF"/>
+        </w:rPr>
+        <w:t>{{ uniform }}</w:t>
       </w:r>
     </w:p>
     <w:p>
@@ -1392,49 +1208,15 @@
         </w:rPr>
         <w:t xml:space="preserve"> </w:t>
       </w:r>
-      <w:proofErr w:type="gramStart"/>
-      <w:r>
-        <w:rPr>
-          <w:rFonts w:ascii="Cambria" w:hAnsi="Cambria" w:cs="Arial"/>
-          <w:color w:val="202122"/>
-          <w:sz w:val="24"/>
-          <w:szCs w:val="24"/>
-          <w:shd w:val="clear" w:color="auto" w:fill="FFFFFF"/>
-        </w:rPr>
-        <w:t xml:space="preserve">{{ </w:t>
-      </w:r>
-      <w:proofErr w:type="spellStart"/>
-      <w:r>
-        <w:rPr>
-          <w:rFonts w:ascii="Cambria" w:hAnsi="Cambria" w:cs="Arial"/>
-          <w:color w:val="202122"/>
-          <w:sz w:val="24"/>
-          <w:szCs w:val="24"/>
-          <w:shd w:val="clear" w:color="auto" w:fill="FFFFFF"/>
-        </w:rPr>
-        <w:t>cash</w:t>
-      </w:r>
-      <w:proofErr w:type="gramEnd"/>
-      <w:r>
-        <w:rPr>
-          <w:rFonts w:ascii="Cambria" w:hAnsi="Cambria" w:cs="Arial"/>
-          <w:color w:val="202122"/>
-          <w:sz w:val="24"/>
-          <w:szCs w:val="24"/>
-          <w:shd w:val="clear" w:color="auto" w:fill="FFFFFF"/>
-        </w:rPr>
-        <w:t>_gift</w:t>
-      </w:r>
-      <w:proofErr w:type="spellEnd"/>
-      <w:r>
-        <w:rPr>
-          <w:rFonts w:ascii="Cambria" w:hAnsi="Cambria" w:cs="Arial"/>
-          <w:color w:val="202122"/>
-          <w:sz w:val="24"/>
-          <w:szCs w:val="24"/>
-          <w:shd w:val="clear" w:color="auto" w:fill="FFFFFF"/>
-        </w:rPr>
-        <w:t xml:space="preserve"> }}</w:t>
+      <w:r>
+        <w:rPr>
+          <w:rFonts w:ascii="Cambria" w:hAnsi="Cambria" w:cs="Arial"/>
+          <w:color w:val="202122"/>
+          <w:sz w:val="24"/>
+          <w:szCs w:val="24"/>
+          <w:shd w:val="clear" w:color="auto" w:fill="FFFFFF"/>
+        </w:rPr>
+        <w:t>{{ cash_gift }}</w:t>
       </w:r>
     </w:p>
     <w:p>
@@ -1533,39 +1315,15 @@
         </w:rPr>
         <w:t xml:space="preserve"> </w:t>
       </w:r>
-      <w:proofErr w:type="gramStart"/>
-      <w:r>
-        <w:rPr>
-          <w:rFonts w:ascii="Cambria" w:hAnsi="Cambria" w:cs="Arial"/>
-          <w:color w:val="202122"/>
-          <w:sz w:val="24"/>
-          <w:szCs w:val="24"/>
-          <w:shd w:val="clear" w:color="auto" w:fill="FFFFFF"/>
-        </w:rPr>
-        <w:t xml:space="preserve">{{ </w:t>
-      </w:r>
-      <w:proofErr w:type="spellStart"/>
-      <w:r>
-        <w:rPr>
-          <w:rFonts w:ascii="Cambria" w:hAnsi="Cambria" w:cs="Arial"/>
-          <w:color w:val="202122"/>
-          <w:sz w:val="24"/>
-          <w:szCs w:val="24"/>
-          <w:shd w:val="clear" w:color="auto" w:fill="FFFFFF"/>
-        </w:rPr>
-        <w:t>pei</w:t>
-      </w:r>
-      <w:proofErr w:type="spellEnd"/>
-      <w:proofErr w:type="gramEnd"/>
-      <w:r>
-        <w:rPr>
-          <w:rFonts w:ascii="Cambria" w:hAnsi="Cambria" w:cs="Arial"/>
-          <w:color w:val="202122"/>
-          <w:sz w:val="24"/>
-          <w:szCs w:val="24"/>
-          <w:shd w:val="clear" w:color="auto" w:fill="FFFFFF"/>
-        </w:rPr>
-        <w:t xml:space="preserve"> }}</w:t>
+      <w:r>
+        <w:rPr>
+          <w:rFonts w:ascii="Cambria" w:hAnsi="Cambria" w:cs="Arial"/>
+          <w:color w:val="202122"/>
+          <w:sz w:val="24"/>
+          <w:szCs w:val="24"/>
+          <w:shd w:val="clear" w:color="auto" w:fill="FFFFFF"/>
+        </w:rPr>
+        <w:t>{{ pei }}</w:t>
       </w:r>
     </w:p>
     <w:p>
@@ -1702,7 +1460,6 @@
         </w:rPr>
         <w:t xml:space="preserve">₱ </w:t>
       </w:r>
-      <w:proofErr w:type="gramStart"/>
       <w:r>
         <w:rPr>
           <w:rFonts w:ascii="Cambria" w:hAnsi="Cambria" w:cs="Arial"/>
@@ -1713,46 +1470,7 @@
           <w:u w:val="single"/>
           <w:shd w:val="clear" w:color="auto" w:fill="FFFFFF"/>
         </w:rPr>
-        <w:t xml:space="preserve">{{ </w:t>
-      </w:r>
-      <w:proofErr w:type="spellStart"/>
-      <w:r>
-        <w:rPr>
-          <w:rFonts w:ascii="Cambria" w:hAnsi="Cambria" w:cs="Arial"/>
-          <w:b/>
-          <w:color w:val="202122"/>
-          <w:sz w:val="24"/>
-          <w:szCs w:val="24"/>
-          <w:u w:val="single"/>
-          <w:shd w:val="clear" w:color="auto" w:fill="FFFFFF"/>
-        </w:rPr>
-        <w:t>total</w:t>
-      </w:r>
-      <w:proofErr w:type="gramEnd"/>
-      <w:r>
-        <w:rPr>
-          <w:rFonts w:ascii="Cambria" w:hAnsi="Cambria" w:cs="Arial"/>
-          <w:b/>
-          <w:color w:val="202122"/>
-          <w:sz w:val="24"/>
-          <w:szCs w:val="24"/>
-          <w:u w:val="single"/>
-          <w:shd w:val="clear" w:color="auto" w:fill="FFFFFF"/>
-        </w:rPr>
-        <w:t>_gross</w:t>
-      </w:r>
-      <w:proofErr w:type="spellEnd"/>
-      <w:r>
-        <w:rPr>
-          <w:rFonts w:ascii="Cambria" w:hAnsi="Cambria" w:cs="Arial"/>
-          <w:b/>
-          <w:color w:val="202122"/>
-          <w:sz w:val="24"/>
-          <w:szCs w:val="24"/>
-          <w:u w:val="single"/>
-          <w:shd w:val="clear" w:color="auto" w:fill="FFFFFF"/>
-        </w:rPr>
-        <w:t xml:space="preserve"> }}</w:t>
+        <w:t>{{ total_gross }}</w:t>
       </w:r>
     </w:p>
     <w:p>
@@ -1821,67 +1539,21 @@
         </w:rPr>
         <w:t xml:space="preserve">Issued this </w:t>
       </w:r>
-      <w:proofErr w:type="gramStart"/>
-      <w:r>
-        <w:rPr>
-          <w:rFonts w:ascii="Cambria" w:hAnsi="Cambria" w:cs="Arial"/>
-          <w:sz w:val="24"/>
-          <w:szCs w:val="24"/>
-        </w:rPr>
-        <w:t xml:space="preserve">{{ </w:t>
-      </w:r>
-      <w:proofErr w:type="spellStart"/>
-      <w:r>
-        <w:rPr>
-          <w:rFonts w:ascii="Cambria" w:hAnsi="Cambria" w:cs="Arial"/>
-          <w:sz w:val="24"/>
-          <w:szCs w:val="24"/>
-        </w:rPr>
-        <w:t>current</w:t>
-      </w:r>
-      <w:proofErr w:type="gramEnd"/>
-      <w:r>
-        <w:rPr>
-          <w:rFonts w:ascii="Cambria" w:hAnsi="Cambria" w:cs="Arial"/>
-          <w:sz w:val="24"/>
-          <w:szCs w:val="24"/>
-        </w:rPr>
-        <w:t>_date</w:t>
-      </w:r>
-      <w:proofErr w:type="spellEnd"/>
-      <w:r>
-        <w:rPr>
-          <w:rFonts w:ascii="Cambria" w:hAnsi="Cambria" w:cs="Arial"/>
-          <w:sz w:val="24"/>
-          <w:szCs w:val="24"/>
-        </w:rPr>
-        <w:t xml:space="preserve"> }} </w:t>
-      </w:r>
-      <w:r>
-        <w:rPr>
-          <w:rFonts w:ascii="Cambria" w:hAnsi="Cambria" w:cs="Arial"/>
-          <w:sz w:val="24"/>
-          <w:szCs w:val="24"/>
-        </w:rPr>
-        <w:t xml:space="preserve">at NIA-Pangasinan IMO, </w:t>
-      </w:r>
-      <w:proofErr w:type="spellStart"/>
-      <w:r>
-        <w:rPr>
-          <w:rFonts w:ascii="Cambria" w:hAnsi="Cambria" w:cs="Arial"/>
-          <w:sz w:val="24"/>
-          <w:szCs w:val="24"/>
-        </w:rPr>
-        <w:t>Bayaoas</w:t>
-      </w:r>
-      <w:proofErr w:type="spellEnd"/>
-      <w:r>
-        <w:rPr>
-          <w:rFonts w:ascii="Cambria" w:hAnsi="Cambria" w:cs="Arial"/>
-          <w:sz w:val="24"/>
-          <w:szCs w:val="24"/>
-        </w:rPr>
-        <w:t>, Urdaneta City.</w:t>
+      <w:r>
+        <w:rPr>
+          <w:rFonts w:ascii="Cambria" w:hAnsi="Cambria" w:cs="Arial"/>
+          <w:sz w:val="24"/>
+          <w:szCs w:val="24"/>
+        </w:rPr>
+        <w:t xml:space="preserve">{{ current_date }} </w:t>
+      </w:r>
+      <w:r>
+        <w:rPr>
+          <w:rFonts w:ascii="Cambria" w:hAnsi="Cambria" w:cs="Arial"/>
+          <w:sz w:val="24"/>
+          <w:szCs w:val="24"/>
+        </w:rPr>
+        <w:t>at NIA-Pangasinan IMO, Bayaoas, Urdaneta City.</w:t>
       </w:r>
     </w:p>
     <w:p>
@@ -2227,7 +1899,6 @@
         </wp:anchor>
       </w:drawing>
     </w:r>
-    <w:proofErr w:type="spellStart"/>
     <w:r>
       <w:rPr>
         <w:rFonts w:ascii="Helvetica" w:hAnsi="Helvetica" w:cs="Arial"/>
@@ -2235,17 +1906,7 @@
         <w:bCs/>
         <w:sz w:val="16"/>
       </w:rPr>
-      <w:t>Bayaoas</w:t>
-    </w:r>
-    <w:proofErr w:type="spellEnd"/>
-    <w:r>
-      <w:rPr>
-        <w:rFonts w:ascii="Helvetica" w:hAnsi="Helvetica" w:cs="Arial"/>
-        <w:b/>
-        <w:bCs/>
-        <w:sz w:val="16"/>
-      </w:rPr>
-      <w:t>, Urdaneta City</w:t>
+      <w:t>Bayaoas, Urdaneta City</w:t>
     </w:r>
     <w:r>
       <w:rPr>

</xml_diff>

<commit_message>
updated bug in date of afl
</commit_message>
<xml_diff>
--- a/website/static/templates/coe-with-compensation.docx
+++ b/website/static/templates/coe-with-compensation.docx
@@ -1,6 +1,6 @@
 
 <file path=word/document.xml><?xml version="1.0" encoding="utf-8"?>
-<w:document xmlns:wpc="http://schemas.microsoft.com/office/word/2010/wordprocessingCanvas" xmlns:cx="http://schemas.microsoft.com/office/drawing/2014/chartex" xmlns:cx1="http://schemas.microsoft.com/office/drawing/2015/9/8/chartex" xmlns:cx2="http://schemas.microsoft.com/office/drawing/2015/10/21/chartex" xmlns:cx3="http://schemas.microsoft.com/office/drawing/2016/5/9/chartex" xmlns:cx4="http://schemas.microsoft.com/office/drawing/2016/5/10/chartex" xmlns:cx5="http://schemas.microsoft.com/office/drawing/2016/5/11/chartex" xmlns:cx6="http://schemas.microsoft.com/office/drawing/2016/5/12/chartex" xmlns:cx7="http://schemas.microsoft.com/office/drawing/2016/5/13/chartex" xmlns:cx8="http://schemas.microsoft.com/office/drawing/2016/5/14/chartex" xmlns:mc="http://schemas.openxmlformats.org/markup-compatibility/2006" xmlns:aink="http://schemas.microsoft.com/office/drawing/2016/ink" xmlns:am3d="http://schemas.microsoft.com/office/drawing/2017/model3d" xmlns:o="urn:schemas-microsoft-com:office:office" xmlns:oel="http://schemas.microsoft.com/office/2019/extlst" xmlns:r="http://schemas.openxmlformats.org/officeDocument/2006/relationships" xmlns:m="http://schemas.openxmlformats.org/officeDocument/2006/math" xmlns:v="urn:schemas-microsoft-com:vml" xmlns:wp14="http://schemas.microsoft.com/office/word/2010/wordprocessingDrawing" xmlns:wp="http://schemas.openxmlformats.org/drawingml/2006/wordprocessingDrawing" xmlns:w10="urn:schemas-microsoft-com:office:word" xmlns:w="http://schemas.openxmlformats.org/wordprocessingml/2006/main" xmlns:w14="http://schemas.microsoft.com/office/word/2010/wordml" xmlns:w15="http://schemas.microsoft.com/office/word/2012/wordml" xmlns:w16cex="http://schemas.microsoft.com/office/word/2018/wordml/cex" xmlns:w16cid="http://schemas.microsoft.com/office/word/2016/wordml/cid" xmlns:w16="http://schemas.microsoft.com/office/word/2018/wordml" xmlns:w16sdtdh="http://schemas.microsoft.com/office/word/2020/wordml/sdtdatahash" xmlns:w16se="http://schemas.microsoft.com/office/word/2015/wordml/symex" xmlns:wpg="http://schemas.microsoft.com/office/word/2010/wordprocessingGroup" xmlns:wpi="http://schemas.microsoft.com/office/word/2010/wordprocessingInk" xmlns:wne="http://schemas.microsoft.com/office/word/2006/wordml" xmlns:wps="http://schemas.microsoft.com/office/word/2010/wordprocessingShape" mc:Ignorable="w14 w15 w16se w16cid w16 w16cex w16sdtdh wp14">
+<w:document xmlns:wpc="http://schemas.microsoft.com/office/word/2010/wordprocessingCanvas" xmlns:cx="http://schemas.microsoft.com/office/drawing/2014/chartex" xmlns:cx1="http://schemas.microsoft.com/office/drawing/2015/9/8/chartex" xmlns:cx2="http://schemas.microsoft.com/office/drawing/2015/10/21/chartex" xmlns:cx3="http://schemas.microsoft.com/office/drawing/2016/5/9/chartex" xmlns:cx4="http://schemas.microsoft.com/office/drawing/2016/5/10/chartex" xmlns:cx5="http://schemas.microsoft.com/office/drawing/2016/5/11/chartex" xmlns:cx6="http://schemas.microsoft.com/office/drawing/2016/5/12/chartex" xmlns:cx7="http://schemas.microsoft.com/office/drawing/2016/5/13/chartex" xmlns:cx8="http://schemas.microsoft.com/office/drawing/2016/5/14/chartex" xmlns:mc="http://schemas.openxmlformats.org/markup-compatibility/2006" xmlns:aink="http://schemas.microsoft.com/office/drawing/2016/ink" xmlns:am3d="http://schemas.microsoft.com/office/drawing/2017/model3d" xmlns:o="urn:schemas-microsoft-com:office:office" xmlns:r="http://schemas.openxmlformats.org/officeDocument/2006/relationships" xmlns:m="http://schemas.openxmlformats.org/officeDocument/2006/math" xmlns:v="urn:schemas-microsoft-com:vml" xmlns:wp14="http://schemas.microsoft.com/office/word/2010/wordprocessingDrawing" xmlns:wp="http://schemas.openxmlformats.org/drawingml/2006/wordprocessingDrawing" xmlns:w10="urn:schemas-microsoft-com:office:word" xmlns:w="http://schemas.openxmlformats.org/wordprocessingml/2006/main" xmlns:w14="http://schemas.microsoft.com/office/word/2010/wordml" xmlns:w15="http://schemas.microsoft.com/office/word/2012/wordml" xmlns:w16cex="http://schemas.microsoft.com/office/word/2018/wordml/cex" xmlns:w16cid="http://schemas.microsoft.com/office/word/2016/wordml/cid" xmlns:w16="http://schemas.microsoft.com/office/word/2018/wordml" xmlns:w16sdtdh="http://schemas.microsoft.com/office/word/2020/wordml/sdtdatahash" xmlns:w16se="http://schemas.microsoft.com/office/word/2015/wordml/symex" xmlns:wpg="http://schemas.microsoft.com/office/word/2010/wordprocessingGroup" xmlns:wpi="http://schemas.microsoft.com/office/word/2010/wordprocessingInk" xmlns:wne="http://schemas.microsoft.com/office/word/2006/wordml" xmlns:wps="http://schemas.microsoft.com/office/word/2010/wordprocessingShape" mc:Ignorable="w14 w15 w16se w16cid w16 w16cex w16sdtdh wp14">
   <w:body>
     <w:p>
       <w:pPr>
@@ -1537,7 +1537,7 @@
           <w:sz w:val="24"/>
           <w:szCs w:val="24"/>
         </w:rPr>
-        <w:t xml:space="preserve">Issued this </w:t>
+        <w:t>Issued this</w:t>
       </w:r>
       <w:r>
         <w:rPr>
@@ -1746,7 +1746,7 @@
                 <v:stroke joinstyle="miter"/>
                 <v:path gradientshapeok="t" o:connecttype="rect"/>
               </v:shapetype>
-              <v:shape id="Text Box 2" o:spid="_x0000_s1026" type="#_x0000_t202" style="position:absolute;left:0;text-align:left;margin-left:276.75pt;margin-top:11.7pt;width:153pt;height:110.6pt;z-index:251659264;visibility:visible;mso-wrap-style:square;mso-width-percent:0;mso-height-percent:200;mso-wrap-distance-left:9pt;mso-wrap-distance-top:3.6pt;mso-wrap-distance-right:9pt;mso-wrap-distance-bottom:3.6pt;mso-position-horizontal:absolute;mso-position-horizontal-relative:text;mso-position-vertical:absolute;mso-position-vertical-relative:text;mso-width-percent:0;mso-height-percent:200;mso-width-relative:margin;mso-height-relative:margin;v-text-anchor:top" o:gfxdata="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" stroked="f">
+              <v:shape id="Text Box 2" o:spid="_x0000_s1026" type="#_x0000_t202" style="position:absolute;left:0;text-align:left;margin-left:276.75pt;margin-top:11.7pt;width:153pt;height:110.6pt;z-index:251659264;visibility:visible;mso-wrap-style:square;mso-width-percent:0;mso-height-percent:200;mso-wrap-distance-left:9pt;mso-wrap-distance-top:3.6pt;mso-wrap-distance-right:9pt;mso-wrap-distance-bottom:3.6pt;mso-position-horizontal:absolute;mso-position-horizontal-relative:text;mso-position-vertical:absolute;mso-position-vertical-relative:text;mso-width-percent:0;mso-height-percent:200;mso-width-relative:margin;mso-height-relative:margin;v-text-anchor:top" o:gfxdata="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" stroked="f">
                 <v:textbox style="mso-fit-shape-to-text:t">
                   <w:txbxContent>
                     <w:p>
@@ -1793,7 +1793,7 @@
 </file>
 
 <file path=word/endnotes.xml><?xml version="1.0" encoding="utf-8"?>
-<w:endnotes xmlns:wpc="http://schemas.microsoft.com/office/word/2010/wordprocessingCanvas" xmlns:cx="http://schemas.microsoft.com/office/drawing/2014/chartex" xmlns:cx1="http://schemas.microsoft.com/office/drawing/2015/9/8/chartex" xmlns:cx2="http://schemas.microsoft.com/office/drawing/2015/10/21/chartex" xmlns:cx3="http://schemas.microsoft.com/office/drawing/2016/5/9/chartex" xmlns:cx4="http://schemas.microsoft.com/office/drawing/2016/5/10/chartex" xmlns:cx5="http://schemas.microsoft.com/office/drawing/2016/5/11/chartex" xmlns:cx6="http://schemas.microsoft.com/office/drawing/2016/5/12/chartex" xmlns:cx7="http://schemas.microsoft.com/office/drawing/2016/5/13/chartex" xmlns:cx8="http://schemas.microsoft.com/office/drawing/2016/5/14/chartex" xmlns:mc="http://schemas.openxmlformats.org/markup-compatibility/2006" xmlns:aink="http://schemas.microsoft.com/office/drawing/2016/ink" xmlns:am3d="http://schemas.microsoft.com/office/drawing/2017/model3d" xmlns:o="urn:schemas-microsoft-com:office:office" xmlns:oel="http://schemas.microsoft.com/office/2019/extlst" xmlns:r="http://schemas.openxmlformats.org/officeDocument/2006/relationships" xmlns:m="http://schemas.openxmlformats.org/officeDocument/2006/math" xmlns:v="urn:schemas-microsoft-com:vml" xmlns:wp14="http://schemas.microsoft.com/office/word/2010/wordprocessingDrawing" xmlns:wp="http://schemas.openxmlformats.org/drawingml/2006/wordprocessingDrawing" xmlns:w10="urn:schemas-microsoft-com:office:word" xmlns:w="http://schemas.openxmlformats.org/wordprocessingml/2006/main" xmlns:w14="http://schemas.microsoft.com/office/word/2010/wordml" xmlns:w15="http://schemas.microsoft.com/office/word/2012/wordml" xmlns:w16cex="http://schemas.microsoft.com/office/word/2018/wordml/cex" xmlns:w16cid="http://schemas.microsoft.com/office/word/2016/wordml/cid" xmlns:w16="http://schemas.microsoft.com/office/word/2018/wordml" xmlns:w16sdtdh="http://schemas.microsoft.com/office/word/2020/wordml/sdtdatahash" xmlns:w16se="http://schemas.microsoft.com/office/word/2015/wordml/symex" xmlns:wpg="http://schemas.microsoft.com/office/word/2010/wordprocessingGroup" xmlns:wpi="http://schemas.microsoft.com/office/word/2010/wordprocessingInk" xmlns:wne="http://schemas.microsoft.com/office/word/2006/wordml" xmlns:wps="http://schemas.microsoft.com/office/word/2010/wordprocessingShape" mc:Ignorable="w14 w15 w16se w16cid w16 w16cex w16sdtdh wp14">
+<w:endnotes xmlns:wpc="http://schemas.microsoft.com/office/word/2010/wordprocessingCanvas" xmlns:cx="http://schemas.microsoft.com/office/drawing/2014/chartex" xmlns:cx1="http://schemas.microsoft.com/office/drawing/2015/9/8/chartex" xmlns:cx2="http://schemas.microsoft.com/office/drawing/2015/10/21/chartex" xmlns:cx3="http://schemas.microsoft.com/office/drawing/2016/5/9/chartex" xmlns:cx4="http://schemas.microsoft.com/office/drawing/2016/5/10/chartex" xmlns:cx5="http://schemas.microsoft.com/office/drawing/2016/5/11/chartex" xmlns:cx6="http://schemas.microsoft.com/office/drawing/2016/5/12/chartex" xmlns:cx7="http://schemas.microsoft.com/office/drawing/2016/5/13/chartex" xmlns:cx8="http://schemas.microsoft.com/office/drawing/2016/5/14/chartex" xmlns:mc="http://schemas.openxmlformats.org/markup-compatibility/2006" xmlns:aink="http://schemas.microsoft.com/office/drawing/2016/ink" xmlns:am3d="http://schemas.microsoft.com/office/drawing/2017/model3d" xmlns:o="urn:schemas-microsoft-com:office:office" xmlns:r="http://schemas.openxmlformats.org/officeDocument/2006/relationships" xmlns:m="http://schemas.openxmlformats.org/officeDocument/2006/math" xmlns:v="urn:schemas-microsoft-com:vml" xmlns:wp14="http://schemas.microsoft.com/office/word/2010/wordprocessingDrawing" xmlns:wp="http://schemas.openxmlformats.org/drawingml/2006/wordprocessingDrawing" xmlns:w10="urn:schemas-microsoft-com:office:word" xmlns:w="http://schemas.openxmlformats.org/wordprocessingml/2006/main" xmlns:w14="http://schemas.microsoft.com/office/word/2010/wordml" xmlns:w15="http://schemas.microsoft.com/office/word/2012/wordml" xmlns:w16cex="http://schemas.microsoft.com/office/word/2018/wordml/cex" xmlns:w16cid="http://schemas.microsoft.com/office/word/2016/wordml/cid" xmlns:w16="http://schemas.microsoft.com/office/word/2018/wordml" xmlns:w16sdtdh="http://schemas.microsoft.com/office/word/2020/wordml/sdtdatahash" xmlns:w16se="http://schemas.microsoft.com/office/word/2015/wordml/symex" xmlns:wpg="http://schemas.microsoft.com/office/word/2010/wordprocessingGroup" xmlns:wpi="http://schemas.microsoft.com/office/word/2010/wordprocessingInk" xmlns:wne="http://schemas.microsoft.com/office/word/2006/wordml" xmlns:wps="http://schemas.microsoft.com/office/word/2010/wordprocessingShape" mc:Ignorable="w14 w15 w16se w16cid w16 w16cex w16sdtdh wp14">
   <w:endnote w:type="separator" w:id="-1">
     <w:p>
       <w:pPr>
@@ -1818,7 +1818,7 @@
 </file>
 
 <file path=word/footer1.xml><?xml version="1.0" encoding="utf-8"?>
-<w:ftr xmlns:wpc="http://schemas.microsoft.com/office/word/2010/wordprocessingCanvas" xmlns:cx="http://schemas.microsoft.com/office/drawing/2014/chartex" xmlns:cx1="http://schemas.microsoft.com/office/drawing/2015/9/8/chartex" xmlns:cx2="http://schemas.microsoft.com/office/drawing/2015/10/21/chartex" xmlns:cx3="http://schemas.microsoft.com/office/drawing/2016/5/9/chartex" xmlns:cx4="http://schemas.microsoft.com/office/drawing/2016/5/10/chartex" xmlns:cx5="http://schemas.microsoft.com/office/drawing/2016/5/11/chartex" xmlns:cx6="http://schemas.microsoft.com/office/drawing/2016/5/12/chartex" xmlns:cx7="http://schemas.microsoft.com/office/drawing/2016/5/13/chartex" xmlns:cx8="http://schemas.microsoft.com/office/drawing/2016/5/14/chartex" xmlns:mc="http://schemas.openxmlformats.org/markup-compatibility/2006" xmlns:aink="http://schemas.microsoft.com/office/drawing/2016/ink" xmlns:am3d="http://schemas.microsoft.com/office/drawing/2017/model3d" xmlns:o="urn:schemas-microsoft-com:office:office" xmlns:oel="http://schemas.microsoft.com/office/2019/extlst" xmlns:r="http://schemas.openxmlformats.org/officeDocument/2006/relationships" xmlns:m="http://schemas.openxmlformats.org/officeDocument/2006/math" xmlns:v="urn:schemas-microsoft-com:vml" xmlns:wp14="http://schemas.microsoft.com/office/word/2010/wordprocessingDrawing" xmlns:wp="http://schemas.openxmlformats.org/drawingml/2006/wordprocessingDrawing" xmlns:w10="urn:schemas-microsoft-com:office:word" xmlns:w="http://schemas.openxmlformats.org/wordprocessingml/2006/main" xmlns:w14="http://schemas.microsoft.com/office/word/2010/wordml" xmlns:w15="http://schemas.microsoft.com/office/word/2012/wordml" xmlns:w16cex="http://schemas.microsoft.com/office/word/2018/wordml/cex" xmlns:w16cid="http://schemas.microsoft.com/office/word/2016/wordml/cid" xmlns:w16="http://schemas.microsoft.com/office/word/2018/wordml" xmlns:w16sdtdh="http://schemas.microsoft.com/office/word/2020/wordml/sdtdatahash" xmlns:w16se="http://schemas.microsoft.com/office/word/2015/wordml/symex" xmlns:wpg="http://schemas.microsoft.com/office/word/2010/wordprocessingGroup" xmlns:wpi="http://schemas.microsoft.com/office/word/2010/wordprocessingInk" xmlns:wne="http://schemas.microsoft.com/office/word/2006/wordml" xmlns:wps="http://schemas.microsoft.com/office/word/2010/wordprocessingShape" mc:Ignorable="w14 w15 w16se w16cid w16 w16cex w16sdtdh wp14">
+<w:ftr xmlns:wpc="http://schemas.microsoft.com/office/word/2010/wordprocessingCanvas" xmlns:cx="http://schemas.microsoft.com/office/drawing/2014/chartex" xmlns:cx1="http://schemas.microsoft.com/office/drawing/2015/9/8/chartex" xmlns:cx2="http://schemas.microsoft.com/office/drawing/2015/10/21/chartex" xmlns:cx3="http://schemas.microsoft.com/office/drawing/2016/5/9/chartex" xmlns:cx4="http://schemas.microsoft.com/office/drawing/2016/5/10/chartex" xmlns:cx5="http://schemas.microsoft.com/office/drawing/2016/5/11/chartex" xmlns:cx6="http://schemas.microsoft.com/office/drawing/2016/5/12/chartex" xmlns:cx7="http://schemas.microsoft.com/office/drawing/2016/5/13/chartex" xmlns:cx8="http://schemas.microsoft.com/office/drawing/2016/5/14/chartex" xmlns:mc="http://schemas.openxmlformats.org/markup-compatibility/2006" xmlns:aink="http://schemas.microsoft.com/office/drawing/2016/ink" xmlns:am3d="http://schemas.microsoft.com/office/drawing/2017/model3d" xmlns:o="urn:schemas-microsoft-com:office:office" xmlns:r="http://schemas.openxmlformats.org/officeDocument/2006/relationships" xmlns:m="http://schemas.openxmlformats.org/officeDocument/2006/math" xmlns:v="urn:schemas-microsoft-com:vml" xmlns:wp14="http://schemas.microsoft.com/office/word/2010/wordprocessingDrawing" xmlns:wp="http://schemas.openxmlformats.org/drawingml/2006/wordprocessingDrawing" xmlns:w10="urn:schemas-microsoft-com:office:word" xmlns:w="http://schemas.openxmlformats.org/wordprocessingml/2006/main" xmlns:w14="http://schemas.microsoft.com/office/word/2010/wordml" xmlns:w15="http://schemas.microsoft.com/office/word/2012/wordml" xmlns:w16cex="http://schemas.microsoft.com/office/word/2018/wordml/cex" xmlns:w16cid="http://schemas.microsoft.com/office/word/2016/wordml/cid" xmlns:w16="http://schemas.microsoft.com/office/word/2018/wordml" xmlns:w16sdtdh="http://schemas.microsoft.com/office/word/2020/wordml/sdtdatahash" xmlns:w16se="http://schemas.microsoft.com/office/word/2015/wordml/symex" xmlns:wpg="http://schemas.microsoft.com/office/word/2010/wordprocessingGroup" xmlns:wpi="http://schemas.microsoft.com/office/word/2010/wordprocessingInk" xmlns:wne="http://schemas.microsoft.com/office/word/2006/wordml" xmlns:wps="http://schemas.microsoft.com/office/word/2010/wordprocessingShape" mc:Ignorable="w14 w15 w16se w16cid w16 w16cex w16sdtdh wp14">
   <w:p>
     <w:pPr>
       <w:spacing w:after="0" w:line="240" w:lineRule="auto"/>
@@ -2129,7 +2129,7 @@
 </file>
 
 <file path=word/footnotes.xml><?xml version="1.0" encoding="utf-8"?>
-<w:footnotes xmlns:wpc="http://schemas.microsoft.com/office/word/2010/wordprocessingCanvas" xmlns:cx="http://schemas.microsoft.com/office/drawing/2014/chartex" xmlns:cx1="http://schemas.microsoft.com/office/drawing/2015/9/8/chartex" xmlns:cx2="http://schemas.microsoft.com/office/drawing/2015/10/21/chartex" xmlns:cx3="http://schemas.microsoft.com/office/drawing/2016/5/9/chartex" xmlns:cx4="http://schemas.microsoft.com/office/drawing/2016/5/10/chartex" xmlns:cx5="http://schemas.microsoft.com/office/drawing/2016/5/11/chartex" xmlns:cx6="http://schemas.microsoft.com/office/drawing/2016/5/12/chartex" xmlns:cx7="http://schemas.microsoft.com/office/drawing/2016/5/13/chartex" xmlns:cx8="http://schemas.microsoft.com/office/drawing/2016/5/14/chartex" xmlns:mc="http://schemas.openxmlformats.org/markup-compatibility/2006" xmlns:aink="http://schemas.microsoft.com/office/drawing/2016/ink" xmlns:am3d="http://schemas.microsoft.com/office/drawing/2017/model3d" xmlns:o="urn:schemas-microsoft-com:office:office" xmlns:oel="http://schemas.microsoft.com/office/2019/extlst" xmlns:r="http://schemas.openxmlformats.org/officeDocument/2006/relationships" xmlns:m="http://schemas.openxmlformats.org/officeDocument/2006/math" xmlns:v="urn:schemas-microsoft-com:vml" xmlns:wp14="http://schemas.microsoft.com/office/word/2010/wordprocessingDrawing" xmlns:wp="http://schemas.openxmlformats.org/drawingml/2006/wordprocessingDrawing" xmlns:w10="urn:schemas-microsoft-com:office:word" xmlns:w="http://schemas.openxmlformats.org/wordprocessingml/2006/main" xmlns:w14="http://schemas.microsoft.com/office/word/2010/wordml" xmlns:w15="http://schemas.microsoft.com/office/word/2012/wordml" xmlns:w16cex="http://schemas.microsoft.com/office/word/2018/wordml/cex" xmlns:w16cid="http://schemas.microsoft.com/office/word/2016/wordml/cid" xmlns:w16="http://schemas.microsoft.com/office/word/2018/wordml" xmlns:w16sdtdh="http://schemas.microsoft.com/office/word/2020/wordml/sdtdatahash" xmlns:w16se="http://schemas.microsoft.com/office/word/2015/wordml/symex" xmlns:wpg="http://schemas.microsoft.com/office/word/2010/wordprocessingGroup" xmlns:wpi="http://schemas.microsoft.com/office/word/2010/wordprocessingInk" xmlns:wne="http://schemas.microsoft.com/office/word/2006/wordml" xmlns:wps="http://schemas.microsoft.com/office/word/2010/wordprocessingShape" mc:Ignorable="w14 w15 w16se w16cid w16 w16cex w16sdtdh wp14">
+<w:footnotes xmlns:wpc="http://schemas.microsoft.com/office/word/2010/wordprocessingCanvas" xmlns:cx="http://schemas.microsoft.com/office/drawing/2014/chartex" xmlns:cx1="http://schemas.microsoft.com/office/drawing/2015/9/8/chartex" xmlns:cx2="http://schemas.microsoft.com/office/drawing/2015/10/21/chartex" xmlns:cx3="http://schemas.microsoft.com/office/drawing/2016/5/9/chartex" xmlns:cx4="http://schemas.microsoft.com/office/drawing/2016/5/10/chartex" xmlns:cx5="http://schemas.microsoft.com/office/drawing/2016/5/11/chartex" xmlns:cx6="http://schemas.microsoft.com/office/drawing/2016/5/12/chartex" xmlns:cx7="http://schemas.microsoft.com/office/drawing/2016/5/13/chartex" xmlns:cx8="http://schemas.microsoft.com/office/drawing/2016/5/14/chartex" xmlns:mc="http://schemas.openxmlformats.org/markup-compatibility/2006" xmlns:aink="http://schemas.microsoft.com/office/drawing/2016/ink" xmlns:am3d="http://schemas.microsoft.com/office/drawing/2017/model3d" xmlns:o="urn:schemas-microsoft-com:office:office" xmlns:r="http://schemas.openxmlformats.org/officeDocument/2006/relationships" xmlns:m="http://schemas.openxmlformats.org/officeDocument/2006/math" xmlns:v="urn:schemas-microsoft-com:vml" xmlns:wp14="http://schemas.microsoft.com/office/word/2010/wordprocessingDrawing" xmlns:wp="http://schemas.openxmlformats.org/drawingml/2006/wordprocessingDrawing" xmlns:w10="urn:schemas-microsoft-com:office:word" xmlns:w="http://schemas.openxmlformats.org/wordprocessingml/2006/main" xmlns:w14="http://schemas.microsoft.com/office/word/2010/wordml" xmlns:w15="http://schemas.microsoft.com/office/word/2012/wordml" xmlns:w16cex="http://schemas.microsoft.com/office/word/2018/wordml/cex" xmlns:w16cid="http://schemas.microsoft.com/office/word/2016/wordml/cid" xmlns:w16="http://schemas.microsoft.com/office/word/2018/wordml" xmlns:w16sdtdh="http://schemas.microsoft.com/office/word/2020/wordml/sdtdatahash" xmlns:w16se="http://schemas.microsoft.com/office/word/2015/wordml/symex" xmlns:wpg="http://schemas.microsoft.com/office/word/2010/wordprocessingGroup" xmlns:wpi="http://schemas.microsoft.com/office/word/2010/wordprocessingInk" xmlns:wne="http://schemas.microsoft.com/office/word/2006/wordml" xmlns:wps="http://schemas.microsoft.com/office/word/2010/wordprocessingShape" mc:Ignorable="w14 w15 w16se w16cid w16 w16cex w16sdtdh wp14">
   <w:footnote w:type="separator" w:id="-1">
     <w:p>
       <w:pPr>
@@ -2154,7 +2154,7 @@
 </file>
 
 <file path=word/header1.xml><?xml version="1.0" encoding="utf-8"?>
-<w:hdr xmlns:wpc="http://schemas.microsoft.com/office/word/2010/wordprocessingCanvas" xmlns:cx="http://schemas.microsoft.com/office/drawing/2014/chartex" xmlns:cx1="http://schemas.microsoft.com/office/drawing/2015/9/8/chartex" xmlns:cx2="http://schemas.microsoft.com/office/drawing/2015/10/21/chartex" xmlns:cx3="http://schemas.microsoft.com/office/drawing/2016/5/9/chartex" xmlns:cx4="http://schemas.microsoft.com/office/drawing/2016/5/10/chartex" xmlns:cx5="http://schemas.microsoft.com/office/drawing/2016/5/11/chartex" xmlns:cx6="http://schemas.microsoft.com/office/drawing/2016/5/12/chartex" xmlns:cx7="http://schemas.microsoft.com/office/drawing/2016/5/13/chartex" xmlns:cx8="http://schemas.microsoft.com/office/drawing/2016/5/14/chartex" xmlns:mc="http://schemas.openxmlformats.org/markup-compatibility/2006" xmlns:aink="http://schemas.microsoft.com/office/drawing/2016/ink" xmlns:am3d="http://schemas.microsoft.com/office/drawing/2017/model3d" xmlns:o="urn:schemas-microsoft-com:office:office" xmlns:oel="http://schemas.microsoft.com/office/2019/extlst" xmlns:r="http://schemas.openxmlformats.org/officeDocument/2006/relationships" xmlns:m="http://schemas.openxmlformats.org/officeDocument/2006/math" xmlns:v="urn:schemas-microsoft-com:vml" xmlns:wp14="http://schemas.microsoft.com/office/word/2010/wordprocessingDrawing" xmlns:wp="http://schemas.openxmlformats.org/drawingml/2006/wordprocessingDrawing" xmlns:w10="urn:schemas-microsoft-com:office:word" xmlns:w="http://schemas.openxmlformats.org/wordprocessingml/2006/main" xmlns:w14="http://schemas.microsoft.com/office/word/2010/wordml" xmlns:w15="http://schemas.microsoft.com/office/word/2012/wordml" xmlns:w16cex="http://schemas.microsoft.com/office/word/2018/wordml/cex" xmlns:w16cid="http://schemas.microsoft.com/office/word/2016/wordml/cid" xmlns:w16="http://schemas.microsoft.com/office/word/2018/wordml" xmlns:w16sdtdh="http://schemas.microsoft.com/office/word/2020/wordml/sdtdatahash" xmlns:w16se="http://schemas.microsoft.com/office/word/2015/wordml/symex" xmlns:wpg="http://schemas.microsoft.com/office/word/2010/wordprocessingGroup" xmlns:wpi="http://schemas.microsoft.com/office/word/2010/wordprocessingInk" xmlns:wne="http://schemas.microsoft.com/office/word/2006/wordml" xmlns:wps="http://schemas.microsoft.com/office/word/2010/wordprocessingShape" mc:Ignorable="w14 w15 w16se w16cid w16 w16cex w16sdtdh wp14">
+<w:hdr xmlns:wpc="http://schemas.microsoft.com/office/word/2010/wordprocessingCanvas" xmlns:cx="http://schemas.microsoft.com/office/drawing/2014/chartex" xmlns:cx1="http://schemas.microsoft.com/office/drawing/2015/9/8/chartex" xmlns:cx2="http://schemas.microsoft.com/office/drawing/2015/10/21/chartex" xmlns:cx3="http://schemas.microsoft.com/office/drawing/2016/5/9/chartex" xmlns:cx4="http://schemas.microsoft.com/office/drawing/2016/5/10/chartex" xmlns:cx5="http://schemas.microsoft.com/office/drawing/2016/5/11/chartex" xmlns:cx6="http://schemas.microsoft.com/office/drawing/2016/5/12/chartex" xmlns:cx7="http://schemas.microsoft.com/office/drawing/2016/5/13/chartex" xmlns:cx8="http://schemas.microsoft.com/office/drawing/2016/5/14/chartex" xmlns:mc="http://schemas.openxmlformats.org/markup-compatibility/2006" xmlns:aink="http://schemas.microsoft.com/office/drawing/2016/ink" xmlns:am3d="http://schemas.microsoft.com/office/drawing/2017/model3d" xmlns:o="urn:schemas-microsoft-com:office:office" xmlns:r="http://schemas.openxmlformats.org/officeDocument/2006/relationships" xmlns:m="http://schemas.openxmlformats.org/officeDocument/2006/math" xmlns:v="urn:schemas-microsoft-com:vml" xmlns:wp14="http://schemas.microsoft.com/office/word/2010/wordprocessingDrawing" xmlns:wp="http://schemas.openxmlformats.org/drawingml/2006/wordprocessingDrawing" xmlns:w10="urn:schemas-microsoft-com:office:word" xmlns:w="http://schemas.openxmlformats.org/wordprocessingml/2006/main" xmlns:w14="http://schemas.microsoft.com/office/word/2010/wordml" xmlns:w15="http://schemas.microsoft.com/office/word/2012/wordml" xmlns:w16cex="http://schemas.microsoft.com/office/word/2018/wordml/cex" xmlns:w16cid="http://schemas.microsoft.com/office/word/2016/wordml/cid" xmlns:w16="http://schemas.microsoft.com/office/word/2018/wordml" xmlns:w16sdtdh="http://schemas.microsoft.com/office/word/2020/wordml/sdtdatahash" xmlns:w16se="http://schemas.microsoft.com/office/word/2015/wordml/symex" xmlns:wpg="http://schemas.microsoft.com/office/word/2010/wordprocessingGroup" xmlns:wpi="http://schemas.microsoft.com/office/word/2010/wordprocessingInk" xmlns:wne="http://schemas.microsoft.com/office/word/2006/wordml" xmlns:wps="http://schemas.microsoft.com/office/word/2010/wordprocessingShape" mc:Ignorable="w14 w15 w16se w16cid w16 w16cex w16sdtdh wp14">
   <w:tbl>
     <w:tblPr>
       <w:tblStyle w:val="TableGrid"/>

</xml_diff>

<commit_message>
update database conn & COE templates
</commit_message>
<xml_diff>
--- a/website/static/templates/coe-with-compensation.docx
+++ b/website/static/templates/coe-with-compensation.docx
@@ -1545,7 +1545,43 @@
           <w:sz w:val="24"/>
           <w:szCs w:val="24"/>
         </w:rPr>
-        <w:t xml:space="preserve">{{ current_date }} </w:t>
+        <w:t xml:space="preserve"> </w:t>
+      </w:r>
+      <w:proofErr w:type="gramStart"/>
+      <w:r>
+        <w:rPr>
+          <w:rFonts w:ascii="Cambria" w:hAnsi="Cambria" w:cs="Arial"/>
+          <w:sz w:val="24"/>
+          <w:szCs w:val="24"/>
+        </w:rPr>
+        <w:t xml:space="preserve">{{ </w:t>
+      </w:r>
+      <w:proofErr w:type="spellStart"/>
+      <w:r>
+        <w:rPr>
+          <w:rFonts w:ascii="Cambria" w:hAnsi="Cambria" w:cs="Arial"/>
+          <w:sz w:val="24"/>
+          <w:szCs w:val="24"/>
+        </w:rPr>
+        <w:t>current</w:t>
+      </w:r>
+      <w:proofErr w:type="gramEnd"/>
+      <w:r>
+        <w:rPr>
+          <w:rFonts w:ascii="Cambria" w:hAnsi="Cambria" w:cs="Arial"/>
+          <w:sz w:val="24"/>
+          <w:szCs w:val="24"/>
+        </w:rPr>
+        <w:t>_date</w:t>
+      </w:r>
+      <w:proofErr w:type="spellEnd"/>
+      <w:r>
+        <w:rPr>
+          <w:rFonts w:ascii="Cambria" w:hAnsi="Cambria" w:cs="Arial"/>
+          <w:sz w:val="24"/>
+          <w:szCs w:val="24"/>
+        </w:rPr>
+        <w:t xml:space="preserve"> }} </w:t>
       </w:r>
       <w:r>
         <w:rPr>

</xml_diff>

<commit_message>
Update forms - added form codes
</commit_message>
<xml_diff>
--- a/website/static/templates/coe-with-compensation.docx
+++ b/website/static/templates/coe-with-compensation.docx
@@ -1604,7 +1604,6 @@
           <w:sz w:val="24"/>
           <w:szCs w:val="24"/>
         </w:rPr>
-        <w:lastRenderedPageBreak/>
         <w:t xml:space="preserve">  </w:t>
       </w:r>
     </w:p>
@@ -1790,14 +1789,10 @@
     </w:p>
     <w:p/>
     <w:sectPr>
-      <w:headerReference w:type="even" r:id="rId7"/>
-      <w:headerReference w:type="default" r:id="rId8"/>
-      <w:footerReference w:type="even" r:id="rId9"/>
-      <w:footerReference w:type="default" r:id="rId10"/>
-      <w:headerReference w:type="first" r:id="rId11"/>
-      <w:footerReference w:type="first" r:id="rId12"/>
+      <w:headerReference w:type="default" r:id="rId7"/>
+      <w:footerReference w:type="default" r:id="rId8"/>
       <w:pgSz w:w="11906" w:h="16838" w:code="9"/>
-      <w:pgMar w:top="1440" w:right="1440" w:bottom="1440" w:left="1440" w:header="0" w:footer="0" w:gutter="0"/>
+      <w:pgMar w:top="1440" w:right="1440" w:bottom="1440" w:left="1440" w:header="0" w:footer="132" w:gutter="0"/>
       <w:cols w:space="708"/>
       <w:docGrid w:linePitch="360"/>
     </w:sectPr>
@@ -1831,16 +1826,6 @@
 </file>
 
 <file path=word/footer1.xml><?xml version="1.0" encoding="utf-8"?>
-<w:ftr xmlns:wpc="http://schemas.microsoft.com/office/word/2010/wordprocessingCanvas" xmlns:cx="http://schemas.microsoft.com/office/drawing/2014/chartex" xmlns:cx1="http://schemas.microsoft.com/office/drawing/2015/9/8/chartex" xmlns:cx2="http://schemas.microsoft.com/office/drawing/2015/10/21/chartex" xmlns:cx3="http://schemas.microsoft.com/office/drawing/2016/5/9/chartex" xmlns:cx4="http://schemas.microsoft.com/office/drawing/2016/5/10/chartex" xmlns:cx5="http://schemas.microsoft.com/office/drawing/2016/5/11/chartex" xmlns:cx6="http://schemas.microsoft.com/office/drawing/2016/5/12/chartex" xmlns:cx7="http://schemas.microsoft.com/office/drawing/2016/5/13/chartex" xmlns:cx8="http://schemas.microsoft.com/office/drawing/2016/5/14/chartex" xmlns:mc="http://schemas.openxmlformats.org/markup-compatibility/2006" xmlns:aink="http://schemas.microsoft.com/office/drawing/2016/ink" xmlns:am3d="http://schemas.microsoft.com/office/drawing/2017/model3d" xmlns:o="urn:schemas-microsoft-com:office:office" xmlns:r="http://schemas.openxmlformats.org/officeDocument/2006/relationships" xmlns:m="http://schemas.openxmlformats.org/officeDocument/2006/math" xmlns:v="urn:schemas-microsoft-com:vml" xmlns:wp14="http://schemas.microsoft.com/office/word/2010/wordprocessingDrawing" xmlns:wp="http://schemas.openxmlformats.org/drawingml/2006/wordprocessingDrawing" xmlns:w10="urn:schemas-microsoft-com:office:word" xmlns:w="http://schemas.openxmlformats.org/wordprocessingml/2006/main" xmlns:w14="http://schemas.microsoft.com/office/word/2010/wordml" xmlns:w15="http://schemas.microsoft.com/office/word/2012/wordml" xmlns:w16cex="http://schemas.microsoft.com/office/word/2018/wordml/cex" xmlns:w16cid="http://schemas.microsoft.com/office/word/2016/wordml/cid" xmlns:w16="http://schemas.microsoft.com/office/word/2018/wordml" xmlns:w16sdtdh="http://schemas.microsoft.com/office/word/2020/wordml/sdtdatahash" xmlns:w16se="http://schemas.microsoft.com/office/word/2015/wordml/symex" xmlns:wpg="http://schemas.microsoft.com/office/word/2010/wordprocessingGroup" xmlns:wpi="http://schemas.microsoft.com/office/word/2010/wordprocessingInk" xmlns:wne="http://schemas.microsoft.com/office/word/2006/wordml" xmlns:wps="http://schemas.microsoft.com/office/word/2010/wordprocessingShape" mc:Ignorable="w14 w15 w16se w16cid w16 w16cex w16sdtdh wp14">
-  <w:p>
-    <w:pPr>
-      <w:pStyle w:val="Footer"/>
-    </w:pPr>
-  </w:p>
-</w:ftr>
-</file>
-
-<file path=word/footer2.xml><?xml version="1.0" encoding="utf-8"?>
 <w:ftr xmlns:wpc="http://schemas.microsoft.com/office/word/2010/wordprocessingCanvas" xmlns:cx="http://schemas.microsoft.com/office/drawing/2014/chartex" xmlns:cx1="http://schemas.microsoft.com/office/drawing/2015/9/8/chartex" xmlns:cx2="http://schemas.microsoft.com/office/drawing/2015/10/21/chartex" xmlns:cx3="http://schemas.microsoft.com/office/drawing/2016/5/9/chartex" xmlns:cx4="http://schemas.microsoft.com/office/drawing/2016/5/10/chartex" xmlns:cx5="http://schemas.microsoft.com/office/drawing/2016/5/11/chartex" xmlns:cx6="http://schemas.microsoft.com/office/drawing/2016/5/12/chartex" xmlns:cx7="http://schemas.microsoft.com/office/drawing/2016/5/13/chartex" xmlns:cx8="http://schemas.microsoft.com/office/drawing/2016/5/14/chartex" xmlns:mc="http://schemas.openxmlformats.org/markup-compatibility/2006" xmlns:aink="http://schemas.microsoft.com/office/drawing/2016/ink" xmlns:am3d="http://schemas.microsoft.com/office/drawing/2017/model3d" xmlns:o="urn:schemas-microsoft-com:office:office" xmlns:r="http://schemas.openxmlformats.org/officeDocument/2006/relationships" xmlns:m="http://schemas.openxmlformats.org/officeDocument/2006/math" xmlns:v="urn:schemas-microsoft-com:vml" xmlns:wp14="http://schemas.microsoft.com/office/word/2010/wordprocessingDrawing" xmlns:wp="http://schemas.openxmlformats.org/drawingml/2006/wordprocessingDrawing" xmlns:w10="urn:schemas-microsoft-com:office:word" xmlns:w="http://schemas.openxmlformats.org/wordprocessingml/2006/main" xmlns:w14="http://schemas.microsoft.com/office/word/2010/wordml" xmlns:w15="http://schemas.microsoft.com/office/word/2012/wordml" xmlns:w16cex="http://schemas.microsoft.com/office/word/2018/wordml/cex" xmlns:w16cid="http://schemas.microsoft.com/office/word/2016/wordml/cid" xmlns:w16="http://schemas.microsoft.com/office/word/2018/wordml" xmlns:w16sdtdh="http://schemas.microsoft.com/office/word/2020/wordml/sdtdatahash" xmlns:w16se="http://schemas.microsoft.com/office/word/2015/wordml/symex" xmlns:wpg="http://schemas.microsoft.com/office/word/2010/wordprocessingGroup" xmlns:wpi="http://schemas.microsoft.com/office/word/2010/wordprocessingInk" xmlns:wne="http://schemas.microsoft.com/office/word/2006/wordml" xmlns:wps="http://schemas.microsoft.com/office/word/2010/wordprocessingShape" mc:Ignorable="w14 w15 w16se w16cid w16 w16cex w16sdtdh wp14">
   <w:p>
     <w:pPr>
@@ -1875,7 +1860,7 @@
           <wp:extent cx="1076400" cy="601200"/>
           <wp:effectExtent l="0" t="0" r="3175" b="0"/>
           <wp:wrapNone/>
-          <wp:docPr id="15" name="Picture 15"/>
+          <wp:docPr id="21" name="Picture 21"/>
           <wp:cNvGraphicFramePr>
             <a:graphicFrameLocks xmlns:a="http://schemas.openxmlformats.org/drawingml/2006/main" noChangeAspect="1"/>
           </wp:cNvGraphicFramePr>
@@ -1926,7 +1911,6 @@
         </wp:anchor>
       </w:drawing>
     </w:r>
-    <w:proofErr w:type="spellStart"/>
     <w:r>
       <w:rPr>
         <w:rFonts w:ascii="Calibri" w:hAnsi="Calibri" w:cs="Calibri"/>
@@ -1936,9 +1920,8 @@
         <w:sz w:val="20"/>
         <w:szCs w:val="20"/>
       </w:rPr>
-      <w:t>Brgy</w:t>
+      <w:t xml:space="preserve">Brgy. </w:t>
     </w:r>
-    <w:proofErr w:type="spellEnd"/>
     <w:r>
       <w:rPr>
         <w:rFonts w:ascii="Calibri" w:hAnsi="Calibri" w:cs="Calibri"/>
@@ -1948,31 +1931,7 @@
         <w:sz w:val="20"/>
         <w:szCs w:val="20"/>
       </w:rPr>
-      <w:t xml:space="preserve">. </w:t>
-    </w:r>
-    <w:proofErr w:type="spellStart"/>
-    <w:r>
-      <w:rPr>
-        <w:rFonts w:ascii="Calibri" w:hAnsi="Calibri" w:cs="Calibri"/>
-        <w:b/>
-        <w:bCs/>
-        <w:color w:val="538135" w:themeColor="accent6" w:themeShade="BF"/>
-        <w:sz w:val="20"/>
-        <w:szCs w:val="20"/>
-      </w:rPr>
-      <w:t>Bayaoas</w:t>
-    </w:r>
-    <w:proofErr w:type="spellEnd"/>
-    <w:r>
-      <w:rPr>
-        <w:rFonts w:ascii="Calibri" w:hAnsi="Calibri" w:cs="Calibri"/>
-        <w:b/>
-        <w:bCs/>
-        <w:color w:val="538135" w:themeColor="accent6" w:themeShade="BF"/>
-        <w:sz w:val="20"/>
-        <w:szCs w:val="20"/>
-      </w:rPr>
-      <w:t>, Urdaneta City, Pangasinan, Philippines</w:t>
+      <w:t>Bayaoas, Urdaneta City, Pangasinan, Philippines</w:t>
     </w:r>
   </w:p>
   <w:p>
@@ -2016,7 +1975,6 @@
       </w:rPr>
       <w:t xml:space="preserve">Website: </w:t>
     </w:r>
-    <w:proofErr w:type="gramStart"/>
     <w:r>
       <w:rPr>
         <w:rFonts w:ascii="Calibri" w:hAnsi="Calibri" w:cs="Calibri"/>
@@ -2033,17 +1991,7 @@
         <w:sz w:val="20"/>
         <w:szCs w:val="20"/>
       </w:rPr>
-      <w:t>.nia.gov.ph  •</w:t>
-    </w:r>
-    <w:proofErr w:type="gramEnd"/>
-    <w:r>
-      <w:rPr>
-        <w:rFonts w:ascii="Calibri" w:hAnsi="Calibri" w:cs="Calibri"/>
-        <w:color w:val="538135" w:themeColor="accent6" w:themeShade="BF"/>
-        <w:sz w:val="20"/>
-        <w:szCs w:val="20"/>
-      </w:rPr>
-      <w:t xml:space="preserve">  Facebook: </w:t>
+      <w:t xml:space="preserve">.nia.gov.ph  •  Facebook: </w:t>
     </w:r>
     <w:r>
       <w:rPr>
@@ -2052,16 +2000,7 @@
         <w:sz w:val="20"/>
         <w:szCs w:val="20"/>
       </w:rPr>
-      <w:t>www.facebook.com/</w:t>
-    </w:r>
-    <w:r>
-      <w:rPr>
-        <w:rFonts w:ascii="Calibri" w:hAnsi="Calibri" w:cs="Calibri"/>
-        <w:color w:val="538135" w:themeColor="accent6" w:themeShade="BF"/>
-        <w:sz w:val="20"/>
-        <w:szCs w:val="20"/>
-      </w:rPr>
-      <w:t>NIARegion1Urdaneta</w:t>
+      <w:t>www.facebook.com/NIARegion1Urdaneta</w:t>
     </w:r>
   </w:p>
   <w:p>
@@ -2084,6 +2023,18 @@
       </w:rPr>
       <w:t>TIN: 000916415</w:t>
     </w:r>
+  </w:p>
+  <w:p>
+    <w:pPr>
+      <w:pStyle w:val="Footer"/>
+      <w:ind w:left="-964"/>
+      <w:rPr>
+        <w:rFonts w:ascii="Calibri" w:hAnsi="Calibri" w:cs="Calibri"/>
+        <w:color w:val="538135" w:themeColor="accent6" w:themeShade="BF"/>
+        <w:sz w:val="20"/>
+        <w:szCs w:val="20"/>
+      </w:rPr>
+    </w:pPr>
     <w:r>
       <w:rPr>
         <w:rFonts w:ascii="Cambria" w:hAnsi="Cambria"/>
@@ -2097,18 +2048,19 @@
   <w:p>
     <w:pPr>
       <w:pStyle w:val="Footer"/>
-      <w:ind w:firstLine="720"/>
+      <w:ind w:hanging="993"/>
+      <w:rPr>
+        <w:i/>
+        <w:iCs/>
+      </w:rPr>
     </w:pPr>
-  </w:p>
-</w:ftr>
-</file>
-
-<file path=word/footer3.xml><?xml version="1.0" encoding="utf-8"?>
-<w:ftr xmlns:wpc="http://schemas.microsoft.com/office/word/2010/wordprocessingCanvas" xmlns:cx="http://schemas.microsoft.com/office/drawing/2014/chartex" xmlns:cx1="http://schemas.microsoft.com/office/drawing/2015/9/8/chartex" xmlns:cx2="http://schemas.microsoft.com/office/drawing/2015/10/21/chartex" xmlns:cx3="http://schemas.microsoft.com/office/drawing/2016/5/9/chartex" xmlns:cx4="http://schemas.microsoft.com/office/drawing/2016/5/10/chartex" xmlns:cx5="http://schemas.microsoft.com/office/drawing/2016/5/11/chartex" xmlns:cx6="http://schemas.microsoft.com/office/drawing/2016/5/12/chartex" xmlns:cx7="http://schemas.microsoft.com/office/drawing/2016/5/13/chartex" xmlns:cx8="http://schemas.microsoft.com/office/drawing/2016/5/14/chartex" xmlns:mc="http://schemas.openxmlformats.org/markup-compatibility/2006" xmlns:aink="http://schemas.microsoft.com/office/drawing/2016/ink" xmlns:am3d="http://schemas.microsoft.com/office/drawing/2017/model3d" xmlns:o="urn:schemas-microsoft-com:office:office" xmlns:r="http://schemas.openxmlformats.org/officeDocument/2006/relationships" xmlns:m="http://schemas.openxmlformats.org/officeDocument/2006/math" xmlns:v="urn:schemas-microsoft-com:vml" xmlns:wp14="http://schemas.microsoft.com/office/word/2010/wordprocessingDrawing" xmlns:wp="http://schemas.openxmlformats.org/drawingml/2006/wordprocessingDrawing" xmlns:w10="urn:schemas-microsoft-com:office:word" xmlns:w="http://schemas.openxmlformats.org/wordprocessingml/2006/main" xmlns:w14="http://schemas.microsoft.com/office/word/2010/wordml" xmlns:w15="http://schemas.microsoft.com/office/word/2012/wordml" xmlns:w16cex="http://schemas.microsoft.com/office/word/2018/wordml/cex" xmlns:w16cid="http://schemas.microsoft.com/office/word/2016/wordml/cid" xmlns:w16="http://schemas.microsoft.com/office/word/2018/wordml" xmlns:w16sdtdh="http://schemas.microsoft.com/office/word/2020/wordml/sdtdatahash" xmlns:w16se="http://schemas.microsoft.com/office/word/2015/wordml/symex" xmlns:wpg="http://schemas.microsoft.com/office/word/2010/wordprocessingGroup" xmlns:wpi="http://schemas.microsoft.com/office/word/2010/wordprocessingInk" xmlns:wne="http://schemas.microsoft.com/office/word/2006/wordml" xmlns:wps="http://schemas.microsoft.com/office/word/2010/wordprocessingShape" mc:Ignorable="w14 w15 w16se w16cid w16 w16cex w16sdtdh wp14">
-  <w:p>
-    <w:pPr>
-      <w:pStyle w:val="Footer"/>
-    </w:pPr>
+    <w:r>
+      <w:rPr>
+        <w:i/>
+        <w:iCs/>
+      </w:rPr>
+      <w:t>NIA-PIMO-AFS-ADM-INT-Form52 Rev.00</w:t>
+    </w:r>
   </w:p>
 </w:ftr>
 </file>
@@ -2139,16 +2091,6 @@
 </file>
 
 <file path=word/header1.xml><?xml version="1.0" encoding="utf-8"?>
-<w:hdr xmlns:wpc="http://schemas.microsoft.com/office/word/2010/wordprocessingCanvas" xmlns:cx="http://schemas.microsoft.com/office/drawing/2014/chartex" xmlns:cx1="http://schemas.microsoft.com/office/drawing/2015/9/8/chartex" xmlns:cx2="http://schemas.microsoft.com/office/drawing/2015/10/21/chartex" xmlns:cx3="http://schemas.microsoft.com/office/drawing/2016/5/9/chartex" xmlns:cx4="http://schemas.microsoft.com/office/drawing/2016/5/10/chartex" xmlns:cx5="http://schemas.microsoft.com/office/drawing/2016/5/11/chartex" xmlns:cx6="http://schemas.microsoft.com/office/drawing/2016/5/12/chartex" xmlns:cx7="http://schemas.microsoft.com/office/drawing/2016/5/13/chartex" xmlns:cx8="http://schemas.microsoft.com/office/drawing/2016/5/14/chartex" xmlns:mc="http://schemas.openxmlformats.org/markup-compatibility/2006" xmlns:aink="http://schemas.microsoft.com/office/drawing/2016/ink" xmlns:am3d="http://schemas.microsoft.com/office/drawing/2017/model3d" xmlns:o="urn:schemas-microsoft-com:office:office" xmlns:r="http://schemas.openxmlformats.org/officeDocument/2006/relationships" xmlns:m="http://schemas.openxmlformats.org/officeDocument/2006/math" xmlns:v="urn:schemas-microsoft-com:vml" xmlns:wp14="http://schemas.microsoft.com/office/word/2010/wordprocessingDrawing" xmlns:wp="http://schemas.openxmlformats.org/drawingml/2006/wordprocessingDrawing" xmlns:w10="urn:schemas-microsoft-com:office:word" xmlns:w="http://schemas.openxmlformats.org/wordprocessingml/2006/main" xmlns:w14="http://schemas.microsoft.com/office/word/2010/wordml" xmlns:w15="http://schemas.microsoft.com/office/word/2012/wordml" xmlns:w16cex="http://schemas.microsoft.com/office/word/2018/wordml/cex" xmlns:w16cid="http://schemas.microsoft.com/office/word/2016/wordml/cid" xmlns:w16="http://schemas.microsoft.com/office/word/2018/wordml" xmlns:w16sdtdh="http://schemas.microsoft.com/office/word/2020/wordml/sdtdatahash" xmlns:w16se="http://schemas.microsoft.com/office/word/2015/wordml/symex" xmlns:wpg="http://schemas.microsoft.com/office/word/2010/wordprocessingGroup" xmlns:wpi="http://schemas.microsoft.com/office/word/2010/wordprocessingInk" xmlns:wne="http://schemas.microsoft.com/office/word/2006/wordml" xmlns:wps="http://schemas.microsoft.com/office/word/2010/wordprocessingShape" mc:Ignorable="w14 w15 w16se w16cid w16 w16cex w16sdtdh wp14">
-  <w:p>
-    <w:pPr>
-      <w:pStyle w:val="Header"/>
-    </w:pPr>
-  </w:p>
-</w:hdr>
-</file>
-
-<file path=word/header2.xml><?xml version="1.0" encoding="utf-8"?>
 <w:hdr xmlns:wpc="http://schemas.microsoft.com/office/word/2010/wordprocessingCanvas" xmlns:cx="http://schemas.microsoft.com/office/drawing/2014/chartex" xmlns:cx1="http://schemas.microsoft.com/office/drawing/2015/9/8/chartex" xmlns:cx2="http://schemas.microsoft.com/office/drawing/2015/10/21/chartex" xmlns:cx3="http://schemas.microsoft.com/office/drawing/2016/5/9/chartex" xmlns:cx4="http://schemas.microsoft.com/office/drawing/2016/5/10/chartex" xmlns:cx5="http://schemas.microsoft.com/office/drawing/2016/5/11/chartex" xmlns:cx6="http://schemas.microsoft.com/office/drawing/2016/5/12/chartex" xmlns:cx7="http://schemas.microsoft.com/office/drawing/2016/5/13/chartex" xmlns:cx8="http://schemas.microsoft.com/office/drawing/2016/5/14/chartex" xmlns:mc="http://schemas.openxmlformats.org/markup-compatibility/2006" xmlns:aink="http://schemas.microsoft.com/office/drawing/2016/ink" xmlns:am3d="http://schemas.microsoft.com/office/drawing/2017/model3d" xmlns:o="urn:schemas-microsoft-com:office:office" xmlns:r="http://schemas.openxmlformats.org/officeDocument/2006/relationships" xmlns:m="http://schemas.openxmlformats.org/officeDocument/2006/math" xmlns:v="urn:schemas-microsoft-com:vml" xmlns:wp14="http://schemas.microsoft.com/office/word/2010/wordprocessingDrawing" xmlns:wp="http://schemas.openxmlformats.org/drawingml/2006/wordprocessingDrawing" xmlns:w10="urn:schemas-microsoft-com:office:word" xmlns:w="http://schemas.openxmlformats.org/wordprocessingml/2006/main" xmlns:w14="http://schemas.microsoft.com/office/word/2010/wordml" xmlns:w15="http://schemas.microsoft.com/office/word/2012/wordml" xmlns:w16cex="http://schemas.microsoft.com/office/word/2018/wordml/cex" xmlns:w16cid="http://schemas.microsoft.com/office/word/2016/wordml/cid" xmlns:w16="http://schemas.microsoft.com/office/word/2018/wordml" xmlns:w16sdtdh="http://schemas.microsoft.com/office/word/2020/wordml/sdtdatahash" xmlns:w16se="http://schemas.microsoft.com/office/word/2015/wordml/symex" xmlns:wpg="http://schemas.microsoft.com/office/word/2010/wordprocessingGroup" xmlns:wpi="http://schemas.microsoft.com/office/word/2010/wordprocessingInk" xmlns:wne="http://schemas.microsoft.com/office/word/2006/wordml" xmlns:wps="http://schemas.microsoft.com/office/word/2010/wordprocessingShape" mc:Ignorable="w14 w15 w16se w16cid w16 w16cex w16sdtdh wp14">
   <w:tbl>
     <w:tblPr>
@@ -2209,7 +2151,7 @@
                 <wp:extent cx="712470" cy="742315"/>
                 <wp:effectExtent l="0" t="0" r="0" b="0"/>
                 <wp:wrapNone/>
-                <wp:docPr id="7" name="Picture 7"/>
+                <wp:docPr id="18" name="Picture 18"/>
                 <wp:cNvGraphicFramePr>
                   <a:graphicFrameLocks xmlns:a="http://schemas.openxmlformats.org/drawingml/2006/main" noChangeAspect="1"/>
                 </wp:cNvGraphicFramePr>
@@ -2240,75 +2182,6 @@
                         <a:prstGeom prst="rect">
                           <a:avLst/>
                         </a:prstGeom>
-                      </pic:spPr>
-                    </pic:pic>
-                  </a:graphicData>
-                </a:graphic>
-                <wp14:sizeRelH relativeFrom="page">
-                  <wp14:pctWidth>0</wp14:pctWidth>
-                </wp14:sizeRelH>
-                <wp14:sizeRelV relativeFrom="page">
-                  <wp14:pctHeight>0</wp14:pctHeight>
-                </wp14:sizeRelV>
-              </wp:anchor>
-            </w:drawing>
-          </w:r>
-          <w:r>
-            <w:rPr>
-              <w:noProof/>
-              <w:sz w:val="2"/>
-              <w:lang w:val="en-US"/>
-            </w:rPr>
-            <w:drawing>
-              <wp:anchor distT="0" distB="0" distL="114300" distR="114300" simplePos="0" relativeHeight="251660287" behindDoc="1" locked="0" layoutInCell="1" allowOverlap="1" wp14:anchorId="6EFE2471" wp14:editId="4B95AF0C">
-                <wp:simplePos x="0" y="0"/>
-                <wp:positionH relativeFrom="column">
-                  <wp:posOffset>-111760</wp:posOffset>
-                </wp:positionH>
-                <wp:positionV relativeFrom="paragraph">
-                  <wp:posOffset>6985</wp:posOffset>
-                </wp:positionV>
-                <wp:extent cx="7543260" cy="10699115"/>
-                <wp:effectExtent l="0" t="0" r="635" b="6985"/>
-                <wp:wrapNone/>
-                <wp:docPr id="1" name="Picture 1"/>
-                <wp:cNvGraphicFramePr>
-                  <a:graphicFrameLocks xmlns:a="http://schemas.openxmlformats.org/drawingml/2006/main" noChangeAspect="1"/>
-                </wp:cNvGraphicFramePr>
-                <a:graphic xmlns:a="http://schemas.openxmlformats.org/drawingml/2006/main">
-                  <a:graphicData uri="http://schemas.openxmlformats.org/drawingml/2006/picture">
-                    <pic:pic xmlns:pic="http://schemas.openxmlformats.org/drawingml/2006/picture">
-                      <pic:nvPicPr>
-                        <pic:cNvPr id="0" name="Picture 1"/>
-                        <pic:cNvPicPr>
-                          <a:picLocks noChangeAspect="1" noChangeArrowheads="1"/>
-                        </pic:cNvPicPr>
-                      </pic:nvPicPr>
-                      <pic:blipFill>
-                        <a:blip r:embed="rId2">
-                          <a:extLst>
-                            <a:ext uri="{28A0092B-C50C-407E-A947-70E740481C1C}">
-                              <a14:useLocalDpi xmlns:a14="http://schemas.microsoft.com/office/drawing/2010/main" val="0"/>
-                            </a:ext>
-                          </a:extLst>
-                        </a:blip>
-                        <a:srcRect/>
-                        <a:stretch>
-                          <a:fillRect/>
-                        </a:stretch>
-                      </pic:blipFill>
-                      <pic:spPr bwMode="auto">
-                        <a:xfrm>
-                          <a:off x="0" y="0"/>
-                          <a:ext cx="7543260" cy="10699115"/>
-                        </a:xfrm>
-                        <a:prstGeom prst="rect">
-                          <a:avLst/>
-                        </a:prstGeom>
-                        <a:noFill/>
-                        <a:ln>
-                          <a:noFill/>
-                        </a:ln>
                       </pic:spPr>
                     </pic:pic>
                   </a:graphicData>
@@ -2360,7 +2233,7 @@
                 <wp:extent cx="835660" cy="742950"/>
                 <wp:effectExtent l="0" t="0" r="2540" b="0"/>
                 <wp:wrapNone/>
-                <wp:docPr id="3" name="Picture 3"/>
+                <wp:docPr id="19" name="Picture 19"/>
                 <wp:cNvGraphicFramePr>
                   <a:graphicFrameLocks xmlns:a="http://schemas.openxmlformats.org/drawingml/2006/main" noChangeAspect="1"/>
                 </wp:cNvGraphicFramePr>
@@ -2374,7 +2247,7 @@
                         </pic:cNvPicPr>
                       </pic:nvPicPr>
                       <pic:blipFill>
-                        <a:blip r:embed="rId3">
+                        <a:blip r:embed="rId2">
                           <a:extLst>
                             <a:ext uri="{28A0092B-C50C-407E-A947-70E740481C1C}">
                               <a14:useLocalDpi xmlns:a14="http://schemas.microsoft.com/office/drawing/2010/main" val="0"/>
@@ -2441,6 +2314,75 @@
         <w:szCs w:val="20"/>
       </w:rPr>
     </w:pPr>
+    <w:r>
+      <w:rPr>
+        <w:noProof/>
+        <w:sz w:val="2"/>
+        <w:lang w:val="en-US"/>
+      </w:rPr>
+      <w:drawing>
+        <wp:anchor distT="0" distB="0" distL="114300" distR="114300" simplePos="0" relativeHeight="251660287" behindDoc="1" locked="0" layoutInCell="1" allowOverlap="1" wp14:anchorId="6EFE2471" wp14:editId="0E971417">
+          <wp:simplePos x="0" y="0"/>
+          <wp:positionH relativeFrom="column">
+            <wp:posOffset>-932815</wp:posOffset>
+          </wp:positionH>
+          <wp:positionV relativeFrom="paragraph">
+            <wp:posOffset>-1097280</wp:posOffset>
+          </wp:positionV>
+          <wp:extent cx="7543165" cy="10699115"/>
+          <wp:effectExtent l="0" t="0" r="635" b="6985"/>
+          <wp:wrapNone/>
+          <wp:docPr id="20" name="Picture 20"/>
+          <wp:cNvGraphicFramePr>
+            <a:graphicFrameLocks xmlns:a="http://schemas.openxmlformats.org/drawingml/2006/main" noChangeAspect="1"/>
+          </wp:cNvGraphicFramePr>
+          <a:graphic xmlns:a="http://schemas.openxmlformats.org/drawingml/2006/main">
+            <a:graphicData uri="http://schemas.openxmlformats.org/drawingml/2006/picture">
+              <pic:pic xmlns:pic="http://schemas.openxmlformats.org/drawingml/2006/picture">
+                <pic:nvPicPr>
+                  <pic:cNvPr id="0" name="Picture 1"/>
+                  <pic:cNvPicPr>
+                    <a:picLocks noChangeAspect="1" noChangeArrowheads="1"/>
+                  </pic:cNvPicPr>
+                </pic:nvPicPr>
+                <pic:blipFill>
+                  <a:blip r:embed="rId3">
+                    <a:extLst>
+                      <a:ext uri="{28A0092B-C50C-407E-A947-70E740481C1C}">
+                        <a14:useLocalDpi xmlns:a14="http://schemas.microsoft.com/office/drawing/2010/main" val="0"/>
+                      </a:ext>
+                    </a:extLst>
+                  </a:blip>
+                  <a:srcRect/>
+                  <a:stretch>
+                    <a:fillRect/>
+                  </a:stretch>
+                </pic:blipFill>
+                <pic:spPr bwMode="auto">
+                  <a:xfrm>
+                    <a:off x="0" y="0"/>
+                    <a:ext cx="7543165" cy="10699115"/>
+                  </a:xfrm>
+                  <a:prstGeom prst="rect">
+                    <a:avLst/>
+                  </a:prstGeom>
+                  <a:noFill/>
+                  <a:ln>
+                    <a:noFill/>
+                  </a:ln>
+                </pic:spPr>
+              </pic:pic>
+            </a:graphicData>
+          </a:graphic>
+          <wp14:sizeRelH relativeFrom="page">
+            <wp14:pctWidth>0</wp14:pctWidth>
+          </wp14:sizeRelH>
+          <wp14:sizeRelV relativeFrom="page">
+            <wp14:pctHeight>0</wp14:pctHeight>
+          </wp14:sizeRelV>
+        </wp:anchor>
+      </w:drawing>
+    </w:r>
     <w:r>
       <w:rPr>
         <w:noProof/>
@@ -2717,16 +2659,6 @@
     <w:r>
       <w:tab/>
     </w:r>
-  </w:p>
-</w:hdr>
-</file>
-
-<file path=word/header3.xml><?xml version="1.0" encoding="utf-8"?>
-<w:hdr xmlns:wpc="http://schemas.microsoft.com/office/word/2010/wordprocessingCanvas" xmlns:cx="http://schemas.microsoft.com/office/drawing/2014/chartex" xmlns:cx1="http://schemas.microsoft.com/office/drawing/2015/9/8/chartex" xmlns:cx2="http://schemas.microsoft.com/office/drawing/2015/10/21/chartex" xmlns:cx3="http://schemas.microsoft.com/office/drawing/2016/5/9/chartex" xmlns:cx4="http://schemas.microsoft.com/office/drawing/2016/5/10/chartex" xmlns:cx5="http://schemas.microsoft.com/office/drawing/2016/5/11/chartex" xmlns:cx6="http://schemas.microsoft.com/office/drawing/2016/5/12/chartex" xmlns:cx7="http://schemas.microsoft.com/office/drawing/2016/5/13/chartex" xmlns:cx8="http://schemas.microsoft.com/office/drawing/2016/5/14/chartex" xmlns:mc="http://schemas.openxmlformats.org/markup-compatibility/2006" xmlns:aink="http://schemas.microsoft.com/office/drawing/2016/ink" xmlns:am3d="http://schemas.microsoft.com/office/drawing/2017/model3d" xmlns:o="urn:schemas-microsoft-com:office:office" xmlns:r="http://schemas.openxmlformats.org/officeDocument/2006/relationships" xmlns:m="http://schemas.openxmlformats.org/officeDocument/2006/math" xmlns:v="urn:schemas-microsoft-com:vml" xmlns:wp14="http://schemas.microsoft.com/office/word/2010/wordprocessingDrawing" xmlns:wp="http://schemas.openxmlformats.org/drawingml/2006/wordprocessingDrawing" xmlns:w10="urn:schemas-microsoft-com:office:word" xmlns:w="http://schemas.openxmlformats.org/wordprocessingml/2006/main" xmlns:w14="http://schemas.microsoft.com/office/word/2010/wordml" xmlns:w15="http://schemas.microsoft.com/office/word/2012/wordml" xmlns:w16cex="http://schemas.microsoft.com/office/word/2018/wordml/cex" xmlns:w16cid="http://schemas.microsoft.com/office/word/2016/wordml/cid" xmlns:w16="http://schemas.microsoft.com/office/word/2018/wordml" xmlns:w16sdtdh="http://schemas.microsoft.com/office/word/2020/wordml/sdtdatahash" xmlns:w16se="http://schemas.microsoft.com/office/word/2015/wordml/symex" xmlns:wpg="http://schemas.microsoft.com/office/word/2010/wordprocessingGroup" xmlns:wpi="http://schemas.microsoft.com/office/word/2010/wordprocessingInk" xmlns:wne="http://schemas.microsoft.com/office/word/2006/wordml" xmlns:wps="http://schemas.microsoft.com/office/word/2010/wordprocessingShape" mc:Ignorable="w14 w15 w16se w16cid w16 w16cex w16sdtdh wp14">
-  <w:p>
-    <w:pPr>
-      <w:pStyle w:val="Header"/>
-    </w:pPr>
   </w:p>
 </w:hdr>
 </file>

</xml_diff>